<commit_message>
Premade update, incl orc
Final touches. Only orc remains
</commit_message>
<xml_diff>
--- a/Cyberpunk/Premade Characters/Backgrounds.docx
+++ b/Cyberpunk/Premade Characters/Backgrounds.docx
@@ -128,16 +128,187 @@
     <w:p>
       <w:r>
         <w:rPr>
+          <w:b/>
+          <w:bCs/>
+        </w:rPr>
+        <w:t xml:space="preserve">Foci: </w:t>
+      </w:r>
+      <w:r>
+        <w:rPr>
+          <w:i/>
+          <w:iCs/>
+        </w:rPr>
+        <w:t xml:space="preserve">name. </w:t>
+      </w:r>
+      <w:r>
+        <w:t>Description</w:t>
+      </w:r>
+    </w:p>
+    <w:p>
+      <w:pPr>
+        <w:pStyle w:val="Heading1"/>
+      </w:pPr>
+      <w:r>
+        <w:t>*Street artist*</w:t>
+      </w:r>
+    </w:p>
+    <w:p>
+      <w:pPr>
+        <w:pStyle w:val="Heading2"/>
+      </w:pPr>
+      <w:r>
+        <w:t xml:space="preserve">Background: </w:t>
+      </w:r>
+      <w:r>
+        <w:rPr>
+          <w:i/>
+          <w:iCs/>
+        </w:rPr>
+        <w:t>XXX</w:t>
+      </w:r>
+    </w:p>
+    <w:p>
+      <w:pPr>
+        <w:jc w:val="center"/>
+        <w:rPr>
+          <w:i/>
+          <w:iCs/>
+        </w:rPr>
+      </w:pPr>
+      <w:r>
+        <w:rPr>
+          <w:i/>
+          <w:iCs/>
+        </w:rPr>
+        <w:t>Insert background</w:t>
+      </w:r>
+    </w:p>
+    <w:p>
+      <w:r>
+        <w:rPr>
+          <w:b/>
+          <w:bCs/>
+        </w:rPr>
+        <w:t>Motivation</w:t>
+      </w:r>
+      <w:r>
+        <w:t xml:space="preserve">: </w:t>
+      </w:r>
+    </w:p>
+    <w:p>
+      <w:r>
+        <w:rPr>
+          <w:b/>
+          <w:bCs/>
+        </w:rPr>
+        <w:t>Weakness</w:t>
+      </w:r>
+      <w:r>
+        <w:t xml:space="preserve">: </w:t>
+      </w:r>
+    </w:p>
+    <w:p>
+      <w:pPr>
+        <w:pStyle w:val="Heading2"/>
+      </w:pPr>
+      <w:r>
+        <w:t>Abilities</w:t>
+      </w:r>
+    </w:p>
+    <w:p>
+      <w:r>
+        <w:rPr>
+          <w:b/>
+          <w:bCs/>
+        </w:rPr>
+        <w:t xml:space="preserve">Edge 1: </w:t>
+      </w:r>
+      <w:r>
+        <w:rPr>
+          <w:i/>
+          <w:iCs/>
+        </w:rPr>
+        <w:t>name</w:t>
+      </w:r>
+      <w:r>
+        <w:rPr>
+          <w:i/>
+          <w:iCs/>
+        </w:rPr>
+        <w:t xml:space="preserve">. </w:t>
+      </w:r>
+      <w:r>
+        <w:t>Description</w:t>
+      </w:r>
+    </w:p>
+    <w:p>
+      <w:r>
+        <w:rPr>
+          <w:b/>
+          <w:bCs/>
+        </w:rPr>
+        <w:t xml:space="preserve">Edge 2: </w:t>
+      </w:r>
+      <w:r>
+        <w:rPr>
+          <w:i/>
+          <w:iCs/>
+        </w:rPr>
+        <w:t>name</w:t>
+      </w:r>
+      <w:r>
+        <w:rPr>
+          <w:i/>
+          <w:iCs/>
+        </w:rPr>
+        <w:t xml:space="preserve">. </w:t>
+      </w:r>
+      <w:r>
+        <w:t>Description</w:t>
+      </w:r>
+    </w:p>
+    <w:p>
+      <w:r>
+        <w:rPr>
+          <w:b/>
+          <w:bCs/>
+        </w:rPr>
+        <w:t xml:space="preserve">Foci: </w:t>
+      </w:r>
+      <w:r>
+        <w:rPr>
+          <w:i/>
+          <w:iCs/>
+        </w:rPr>
+        <w:t xml:space="preserve">name. </w:t>
+      </w:r>
+      <w:r>
+        <w:t>Description</w:t>
+      </w:r>
+    </w:p>
+    <w:p/>
+    <w:p>
+      <w:r>
+        <w:br w:type="page"/>
+      </w:r>
+    </w:p>
+    <w:p/>
+    <w:p>
+      <w:pPr>
+        <w:pStyle w:val="Heading1"/>
+      </w:pPr>
+      <w:r>
+        <w:rPr>
           <w:noProof/>
         </w:rPr>
         <w:drawing>
-          <wp:anchor distT="0" distB="0" distL="114300" distR="114300" simplePos="0" relativeHeight="251661312" behindDoc="0" locked="0" layoutInCell="1" allowOverlap="1" wp14:anchorId="58EA1F2D" wp14:editId="3BD4D008">
+          <wp:anchor distT="0" distB="0" distL="114300" distR="114300" simplePos="0" relativeHeight="251664384" behindDoc="0" locked="0" layoutInCell="1" allowOverlap="1" wp14:anchorId="5E476DA1" wp14:editId="768CFB28">
             <wp:simplePos x="0" y="0"/>
-            <wp:positionH relativeFrom="column">
-              <wp:posOffset>3456421</wp:posOffset>
+            <wp:positionH relativeFrom="page">
+              <wp:posOffset>4295775</wp:posOffset>
             </wp:positionH>
             <wp:positionV relativeFrom="paragraph">
-              <wp:posOffset>269182</wp:posOffset>
+              <wp:posOffset>136525</wp:posOffset>
             </wp:positionV>
             <wp:extent cx="2860675" cy="2860675"/>
             <wp:effectExtent l="0" t="0" r="0" b="0"/>
@@ -196,21 +367,451 @@
         </w:drawing>
       </w:r>
       <w:r>
+        <w:t>Raven</w:t>
+      </w:r>
+      <w:r>
+        <w:t>na</w:t>
+      </w:r>
+    </w:p>
+    <w:p>
+      <w:pPr>
+        <w:pStyle w:val="Heading2"/>
+      </w:pPr>
+      <w:r>
+        <w:t>Background</w:t>
+      </w:r>
+      <w:r>
+        <w:t xml:space="preserve">: </w:t>
+      </w:r>
+      <w:r>
+        <w:rPr>
+          <w:i/>
+          <w:iCs/>
+        </w:rPr>
+        <w:t>Coder</w:t>
+      </w:r>
+    </w:p>
+    <w:p>
+      <w:pPr>
+        <w:jc w:val="center"/>
+        <w:rPr>
+          <w:i/>
+          <w:iCs/>
+        </w:rPr>
+      </w:pPr>
+      <w:r>
+        <w:rPr>
+          <w:i/>
+          <w:iCs/>
+        </w:rPr>
+        <w:t xml:space="preserve">At a very young age, </w:t>
+      </w:r>
+      <w:r>
+        <w:rPr>
+          <w:i/>
+          <w:iCs/>
+        </w:rPr>
+        <w:t xml:space="preserve">due to your incredibly </w:t>
+      </w:r>
+      <w:r>
+        <w:rPr>
+          <w:i/>
+          <w:iCs/>
+        </w:rPr>
+        <w:t>coding</w:t>
+      </w:r>
+      <w:r>
+        <w:rPr>
+          <w:i/>
+          <w:iCs/>
+        </w:rPr>
+        <w:t xml:space="preserve"> skills, </w:t>
+      </w:r>
+      <w:r>
+        <w:rPr>
+          <w:i/>
+          <w:iCs/>
+        </w:rPr>
+        <w:t>y</w:t>
+      </w:r>
+      <w:r>
+        <w:rPr>
+          <w:i/>
+          <w:iCs/>
+        </w:rPr>
+        <w:t xml:space="preserve">ou were selected </w:t>
+      </w:r>
+      <w:r>
+        <w:rPr>
+          <w:i/>
+          <w:iCs/>
+        </w:rPr>
+        <w:t xml:space="preserve">by the megacorporation Rhea </w:t>
+      </w:r>
+      <w:r>
+        <w:rPr>
+          <w:i/>
+          <w:iCs/>
+        </w:rPr>
+        <w:t xml:space="preserve">International </w:t>
+      </w:r>
+      <w:r>
+        <w:rPr>
+          <w:i/>
+          <w:iCs/>
+        </w:rPr>
+        <w:t xml:space="preserve">for a </w:t>
+      </w:r>
+      <w:r>
+        <w:rPr>
+          <w:i/>
+          <w:iCs/>
+        </w:rPr>
+        <w:t xml:space="preserve">“prestigious, </w:t>
+      </w:r>
+      <w:proofErr w:type="spellStart"/>
+      <w:r>
+        <w:rPr>
+          <w:i/>
+          <w:iCs/>
+        </w:rPr>
+        <w:t>cyberdiving</w:t>
+      </w:r>
+      <w:proofErr w:type="spellEnd"/>
+      <w:r>
+        <w:rPr>
+          <w:i/>
+          <w:iCs/>
+        </w:rPr>
+        <w:t xml:space="preserve"> program”. Turns out</w:t>
+      </w:r>
+      <w:r>
+        <w:rPr>
+          <w:i/>
+          <w:iCs/>
+        </w:rPr>
+        <w:t xml:space="preserve">, you and the other pupils </w:t>
+      </w:r>
+      <w:r>
+        <w:rPr>
+          <w:i/>
+          <w:iCs/>
+        </w:rPr>
+        <w:t>were forced</w:t>
+      </w:r>
+      <w:r>
+        <w:rPr>
+          <w:i/>
+          <w:iCs/>
+        </w:rPr>
+        <w:t xml:space="preserve"> to extract data from </w:t>
+      </w:r>
+      <w:r>
+        <w:rPr>
+          <w:i/>
+          <w:iCs/>
+        </w:rPr>
+        <w:t xml:space="preserve">lethal </w:t>
+      </w:r>
+      <w:r>
+        <w:rPr>
+          <w:i/>
+          <w:iCs/>
+        </w:rPr>
+        <w:t>daemon</w:t>
+      </w:r>
+      <w:r>
+        <w:rPr>
+          <w:i/>
+          <w:iCs/>
+        </w:rPr>
+        <w:t xml:space="preserve"> infested</w:t>
+      </w:r>
+      <w:r>
+        <w:rPr>
+          <w:i/>
+          <w:iCs/>
+        </w:rPr>
+        <w:t xml:space="preserve"> </w:t>
+      </w:r>
+      <w:r>
+        <w:rPr>
+          <w:i/>
+          <w:iCs/>
+        </w:rPr>
+        <w:t>Old World hard discs.</w:t>
+      </w:r>
+      <w:r>
+        <w:rPr>
+          <w:i/>
+          <w:iCs/>
+        </w:rPr>
+        <w:t xml:space="preserve"> Over the years, you and the other kids were pushed deeper and deeper</w:t>
+      </w:r>
+      <w:r>
+        <w:rPr>
+          <w:i/>
+          <w:iCs/>
+        </w:rPr>
+        <w:t xml:space="preserve"> into the </w:t>
+      </w:r>
+      <w:r>
+        <w:rPr>
+          <w:i/>
+          <w:iCs/>
+        </w:rPr>
+        <w:t>data,</w:t>
+      </w:r>
+      <w:r>
+        <w:rPr>
+          <w:i/>
+          <w:iCs/>
+        </w:rPr>
+        <w:t xml:space="preserve"> and as a result, your numbers dwindled</w:t>
+      </w:r>
+      <w:r>
+        <w:rPr>
+          <w:i/>
+          <w:iCs/>
+        </w:rPr>
+        <w:t xml:space="preserve"> until only a handful remained</w:t>
+      </w:r>
+      <w:r>
+        <w:rPr>
+          <w:i/>
+          <w:iCs/>
+        </w:rPr>
+        <w:t xml:space="preserve">. You decided it would be better to die trying to escape, rather than </w:t>
+      </w:r>
+      <w:r>
+        <w:rPr>
+          <w:i/>
+          <w:iCs/>
+        </w:rPr>
+        <w:t xml:space="preserve">in the </w:t>
+      </w:r>
+      <w:proofErr w:type="spellStart"/>
+      <w:r>
+        <w:rPr>
+          <w:i/>
+          <w:iCs/>
+        </w:rPr>
+        <w:t>cyberjacking</w:t>
+      </w:r>
+      <w:proofErr w:type="spellEnd"/>
+      <w:r>
+        <w:rPr>
+          <w:i/>
+          <w:iCs/>
+        </w:rPr>
+        <w:t xml:space="preserve"> chairs.</w:t>
+      </w:r>
+      <w:r>
+        <w:rPr>
+          <w:i/>
+          <w:iCs/>
+        </w:rPr>
+        <w:t xml:space="preserve"> </w:t>
+      </w:r>
+      <w:r>
+        <w:rPr>
+          <w:i/>
+          <w:iCs/>
+        </w:rPr>
+        <w:t xml:space="preserve">Now free, </w:t>
+      </w:r>
+      <w:r>
+        <w:rPr>
+          <w:i/>
+          <w:iCs/>
+        </w:rPr>
+        <w:t>you’ve sworn to use your skills for good, to bring down the</w:t>
+      </w:r>
+      <w:r>
+        <w:rPr>
+          <w:i/>
+          <w:iCs/>
+        </w:rPr>
+        <w:t xml:space="preserve"> </w:t>
+      </w:r>
+      <w:r>
+        <w:rPr>
+          <w:i/>
+          <w:iCs/>
+        </w:rPr>
+        <w:t>tyrants</w:t>
+      </w:r>
+      <w:r>
+        <w:rPr>
+          <w:i/>
+          <w:iCs/>
+        </w:rPr>
+        <w:t xml:space="preserve"> of this world.</w:t>
+      </w:r>
+    </w:p>
+    <w:p>
+      <w:r>
         <w:rPr>
           <w:b/>
           <w:bCs/>
         </w:rPr>
-        <w:t xml:space="preserve">Foci: </w:t>
-      </w:r>
-      <w:r>
-        <w:rPr>
-          <w:i/>
-          <w:iCs/>
-        </w:rPr>
-        <w:t xml:space="preserve">name. </w:t>
-      </w:r>
-      <w:r>
-        <w:t>Description</w:t>
+        <w:t>Motivation</w:t>
+      </w:r>
+      <w:r>
+        <w:rPr>
+          <w:b/>
+          <w:bCs/>
+        </w:rPr>
+        <w:t>:</w:t>
+      </w:r>
+      <w:r>
+        <w:t xml:space="preserve"> Bring down </w:t>
+      </w:r>
+      <w:r>
+        <w:t xml:space="preserve">the </w:t>
+      </w:r>
+      <w:proofErr w:type="spellStart"/>
+      <w:r>
+        <w:t>megacorporations</w:t>
+      </w:r>
+      <w:proofErr w:type="spellEnd"/>
+      <w:r>
+        <w:t>, starting with your previous captors: Rhea</w:t>
+      </w:r>
+      <w:r>
+        <w:t xml:space="preserve"> International</w:t>
+      </w:r>
+      <w:r>
+        <w:t>.</w:t>
+      </w:r>
+    </w:p>
+    <w:p>
+      <w:r>
+        <w:rPr>
+          <w:b/>
+          <w:bCs/>
+        </w:rPr>
+        <w:t>Weakness:</w:t>
+      </w:r>
+      <w:r>
+        <w:rPr>
+          <w:b/>
+          <w:bCs/>
+        </w:rPr>
+        <w:t xml:space="preserve"> </w:t>
+      </w:r>
+      <w:r>
+        <w:t xml:space="preserve">You have an unhealthy obsession with technological gadgets. You collect all the </w:t>
+      </w:r>
+      <w:r>
+        <w:t>hard disks</w:t>
+      </w:r>
+      <w:r>
+        <w:t xml:space="preserve">, </w:t>
+      </w:r>
+      <w:r>
+        <w:t>computers,</w:t>
+      </w:r>
+      <w:r>
+        <w:t xml:space="preserve"> and similar technology that you can possibly get your hands on</w:t>
+      </w:r>
+      <w:r>
+        <w:t xml:space="preserve">, </w:t>
+      </w:r>
+      <w:r>
+        <w:t>even</w:t>
+      </w:r>
+      <w:r>
+        <w:t xml:space="preserve"> if it puts you in </w:t>
+      </w:r>
+      <w:r>
+        <w:t xml:space="preserve">mild </w:t>
+      </w:r>
+      <w:r>
+        <w:t>danger.</w:t>
+      </w:r>
+    </w:p>
+    <w:p>
+      <w:pPr>
+        <w:pStyle w:val="Heading2"/>
+      </w:pPr>
+      <w:r>
+        <w:t>Abilities</w:t>
+      </w:r>
+    </w:p>
+    <w:p>
+      <w:r>
+        <w:rPr>
+          <w:b/>
+          <w:bCs/>
+        </w:rPr>
+        <w:t>Edge 1</w:t>
+      </w:r>
+      <w:r>
+        <w:t xml:space="preserve">: </w:t>
+      </w:r>
+      <w:r>
+        <w:rPr>
+          <w:i/>
+          <w:iCs/>
+        </w:rPr>
+        <w:t>Hacker</w:t>
+      </w:r>
+      <w:r>
+        <w:rPr>
+          <w:i/>
+          <w:iCs/>
+        </w:rPr>
+        <w:t xml:space="preserve">. </w:t>
+      </w:r>
+      <w:r>
+        <w:t>Each round, g</w:t>
+      </w:r>
+      <w:r>
+        <w:t xml:space="preserve">ain an extra Main Action that can only be used to perform hacking or cyberspace related mental actions. </w:t>
+      </w:r>
+    </w:p>
+    <w:p>
+      <w:r>
+        <w:rPr>
+          <w:b/>
+          <w:bCs/>
+        </w:rPr>
+        <w:t xml:space="preserve">Edge 2: </w:t>
+      </w:r>
+      <w:r>
+        <w:rPr>
+          <w:i/>
+          <w:iCs/>
+        </w:rPr>
+        <w:t xml:space="preserve">Prodigy. </w:t>
+      </w:r>
+      <w:r>
+        <w:t>Your Intelligence score is 18 and gains a +3 instead of a +2.</w:t>
+      </w:r>
+    </w:p>
+    <w:p>
+      <w:r>
+        <w:rPr>
+          <w:b/>
+          <w:bCs/>
+        </w:rPr>
+        <w:t xml:space="preserve">Focus 1: </w:t>
+      </w:r>
+      <w:r>
+        <w:rPr>
+          <w:i/>
+          <w:iCs/>
+        </w:rPr>
+        <w:t xml:space="preserve">Alert. </w:t>
+      </w:r>
+      <w:r>
+        <w:t>Cannot be surprised, nor target of Execution attack. Roll twice and take the highest result when rolling for initiative.</w:t>
+      </w:r>
+    </w:p>
+    <w:p>
+      <w:r>
+        <w:br w:type="page"/>
       </w:r>
     </w:p>
     <w:p>
@@ -218,593 +819,18 @@
         <w:pStyle w:val="Heading1"/>
       </w:pPr>
       <w:r>
-        <w:t>Raven</w:t>
-      </w:r>
-      <w:r>
-        <w:t>na</w:t>
-      </w:r>
-    </w:p>
-    <w:p>
-      <w:pPr>
-        <w:pStyle w:val="Heading2"/>
-      </w:pPr>
-      <w:r>
-        <w:t>Background</w:t>
-      </w:r>
-      <w:r>
-        <w:t xml:space="preserve">: </w:t>
-      </w:r>
-      <w:r>
-        <w:rPr>
-          <w:i/>
-          <w:iCs/>
-        </w:rPr>
-        <w:t>Coder</w:t>
-      </w:r>
-    </w:p>
-    <w:p>
-      <w:pPr>
-        <w:jc w:val="center"/>
-        <w:rPr>
-          <w:i/>
-          <w:iCs/>
-        </w:rPr>
-      </w:pPr>
-      <w:r>
-        <w:rPr>
-          <w:i/>
-          <w:iCs/>
-        </w:rPr>
-        <w:t xml:space="preserve">At a very young age, </w:t>
-      </w:r>
-      <w:r>
-        <w:rPr>
-          <w:i/>
-          <w:iCs/>
-        </w:rPr>
-        <w:t xml:space="preserve">due to your incredibly </w:t>
-      </w:r>
-      <w:r>
-        <w:rPr>
-          <w:i/>
-          <w:iCs/>
-        </w:rPr>
-        <w:t>coding</w:t>
-      </w:r>
-      <w:r>
-        <w:rPr>
-          <w:i/>
-          <w:iCs/>
-        </w:rPr>
-        <w:t xml:space="preserve"> skills, </w:t>
-      </w:r>
-      <w:r>
-        <w:rPr>
-          <w:i/>
-          <w:iCs/>
-        </w:rPr>
-        <w:t>y</w:t>
-      </w:r>
-      <w:r>
-        <w:rPr>
-          <w:i/>
-          <w:iCs/>
-        </w:rPr>
-        <w:t xml:space="preserve">ou were selected </w:t>
-      </w:r>
-      <w:r>
-        <w:rPr>
-          <w:i/>
-          <w:iCs/>
-        </w:rPr>
-        <w:t xml:space="preserve">by the megacorporation Rhea </w:t>
-      </w:r>
-      <w:r>
-        <w:rPr>
-          <w:i/>
-          <w:iCs/>
-        </w:rPr>
-        <w:t xml:space="preserve">International </w:t>
-      </w:r>
-      <w:r>
-        <w:rPr>
-          <w:i/>
-          <w:iCs/>
-        </w:rPr>
-        <w:t xml:space="preserve">for a </w:t>
-      </w:r>
-      <w:r>
-        <w:rPr>
-          <w:i/>
-          <w:iCs/>
-        </w:rPr>
-        <w:t>“</w:t>
-      </w:r>
-      <w:r>
-        <w:rPr>
-          <w:i/>
-          <w:iCs/>
-        </w:rPr>
-        <w:t>prestigious, cyberdiving program</w:t>
-      </w:r>
-      <w:r>
-        <w:rPr>
-          <w:i/>
-          <w:iCs/>
-        </w:rPr>
-        <w:t>”. Turns out</w:t>
-      </w:r>
-      <w:r>
-        <w:rPr>
-          <w:i/>
-          <w:iCs/>
-        </w:rPr>
-        <w:t xml:space="preserve">, you and the other pupils </w:t>
-      </w:r>
-      <w:r>
-        <w:rPr>
-          <w:i/>
-          <w:iCs/>
-        </w:rPr>
-        <w:t>were forced</w:t>
-      </w:r>
-      <w:r>
-        <w:rPr>
-          <w:i/>
-          <w:iCs/>
-        </w:rPr>
-        <w:t xml:space="preserve"> to extract data from </w:t>
-      </w:r>
-      <w:r>
-        <w:rPr>
-          <w:i/>
-          <w:iCs/>
-        </w:rPr>
-        <w:t xml:space="preserve">lethal </w:t>
-      </w:r>
-      <w:r>
-        <w:rPr>
-          <w:i/>
-          <w:iCs/>
-        </w:rPr>
-        <w:t>daemon</w:t>
-      </w:r>
-      <w:r>
-        <w:rPr>
-          <w:i/>
-          <w:iCs/>
-        </w:rPr>
-        <w:t xml:space="preserve"> infested</w:t>
-      </w:r>
-      <w:r>
-        <w:rPr>
-          <w:i/>
-          <w:iCs/>
-        </w:rPr>
-        <w:t xml:space="preserve"> </w:t>
-      </w:r>
-      <w:r>
-        <w:rPr>
-          <w:i/>
-          <w:iCs/>
-        </w:rPr>
-        <w:t>Old World hard discs.</w:t>
-      </w:r>
-      <w:r>
-        <w:rPr>
-          <w:i/>
-          <w:iCs/>
-        </w:rPr>
-        <w:t xml:space="preserve"> Over the years, you and the other kids were pushed deeper and deeper</w:t>
-      </w:r>
-      <w:r>
-        <w:rPr>
-          <w:i/>
-          <w:iCs/>
-        </w:rPr>
-        <w:t xml:space="preserve"> into the </w:t>
-      </w:r>
-      <w:r>
-        <w:rPr>
-          <w:i/>
-          <w:iCs/>
-        </w:rPr>
-        <w:t>data,</w:t>
-      </w:r>
-      <w:r>
-        <w:rPr>
-          <w:i/>
-          <w:iCs/>
-        </w:rPr>
-        <w:t xml:space="preserve"> and as a result, your numbers dwindled</w:t>
-      </w:r>
-      <w:r>
-        <w:rPr>
-          <w:i/>
-          <w:iCs/>
-        </w:rPr>
-        <w:t xml:space="preserve"> until only a handful remained</w:t>
-      </w:r>
-      <w:r>
-        <w:rPr>
-          <w:i/>
-          <w:iCs/>
-        </w:rPr>
-        <w:t xml:space="preserve">. You decided it would be better to die trying to escape, rather than </w:t>
-      </w:r>
-      <w:r>
-        <w:rPr>
-          <w:i/>
-          <w:iCs/>
-        </w:rPr>
-        <w:t>in the cyberjacking chairs.</w:t>
-      </w:r>
-      <w:r>
-        <w:rPr>
-          <w:i/>
-          <w:iCs/>
-        </w:rPr>
-        <w:t xml:space="preserve"> </w:t>
-      </w:r>
-      <w:r>
-        <w:rPr>
-          <w:i/>
-          <w:iCs/>
-        </w:rPr>
-        <w:t xml:space="preserve">Now free, </w:t>
-      </w:r>
-      <w:r>
-        <w:rPr>
-          <w:i/>
-          <w:iCs/>
-        </w:rPr>
-        <w:t>you’ve sworn to use your skills for good, to bring down the</w:t>
-      </w:r>
-      <w:r>
-        <w:rPr>
-          <w:i/>
-          <w:iCs/>
-        </w:rPr>
-        <w:t xml:space="preserve"> </w:t>
-      </w:r>
-      <w:r>
-        <w:rPr>
-          <w:i/>
-          <w:iCs/>
-        </w:rPr>
-        <w:t>tyrants</w:t>
-      </w:r>
-      <w:r>
-        <w:rPr>
-          <w:i/>
-          <w:iCs/>
-        </w:rPr>
-        <w:t xml:space="preserve"> of this world.</w:t>
-      </w:r>
-    </w:p>
-    <w:p>
-      <w:r>
-        <w:rPr>
-          <w:b/>
-          <w:bCs/>
-        </w:rPr>
-        <w:t>Motivation</w:t>
-      </w:r>
-      <w:r>
-        <w:rPr>
-          <w:b/>
-          <w:bCs/>
-        </w:rPr>
-        <w:t>:</w:t>
-      </w:r>
-      <w:r>
-        <w:t xml:space="preserve"> Bring down </w:t>
-      </w:r>
-      <w:r>
-        <w:t>the megacorporations, starting with your previous captors: Rhea</w:t>
-      </w:r>
-      <w:r>
-        <w:t xml:space="preserve"> International</w:t>
-      </w:r>
-      <w:r>
-        <w:t>.</w:t>
-      </w:r>
-    </w:p>
-    <w:p>
-      <w:r>
-        <w:rPr>
-          <w:b/>
-          <w:bCs/>
-        </w:rPr>
-        <w:t>Weakness:</w:t>
-      </w:r>
-      <w:r>
-        <w:rPr>
-          <w:b/>
-          <w:bCs/>
-        </w:rPr>
-        <w:t xml:space="preserve"> </w:t>
-      </w:r>
-      <w:r>
-        <w:t xml:space="preserve">You have an unhealthy obsession with technological gadgets. You collect all the </w:t>
-      </w:r>
-      <w:r>
-        <w:t>hard disks</w:t>
-      </w:r>
-      <w:r>
-        <w:t xml:space="preserve">, </w:t>
-      </w:r>
-      <w:r>
-        <w:t>computers,</w:t>
-      </w:r>
-      <w:r>
-        <w:t xml:space="preserve"> and similar technology that you can possibly get your hands on</w:t>
-      </w:r>
-      <w:r>
-        <w:t xml:space="preserve">, </w:t>
-      </w:r>
-      <w:r>
-        <w:t>even</w:t>
-      </w:r>
-      <w:r>
-        <w:t xml:space="preserve"> if it puts you in </w:t>
-      </w:r>
-      <w:r>
-        <w:t xml:space="preserve">mild </w:t>
-      </w:r>
-      <w:r>
-        <w:t>danger.</w:t>
-      </w:r>
-    </w:p>
-    <w:p>
-      <w:pPr>
-        <w:pStyle w:val="Heading2"/>
-      </w:pPr>
-      <w:r>
-        <w:t>Abilities</w:t>
-      </w:r>
-    </w:p>
-    <w:p>
-      <w:r>
-        <w:rPr>
-          <w:b/>
-          <w:bCs/>
-        </w:rPr>
-        <w:t>Edge 1</w:t>
-      </w:r>
-      <w:r>
-        <w:t xml:space="preserve">: </w:t>
-      </w:r>
-      <w:r>
-        <w:rPr>
-          <w:i/>
-          <w:iCs/>
-        </w:rPr>
-        <w:t>Hacker</w:t>
-      </w:r>
-      <w:r>
-        <w:rPr>
-          <w:i/>
-          <w:iCs/>
-        </w:rPr>
-        <w:t xml:space="preserve">. </w:t>
-      </w:r>
-      <w:r>
-        <w:t>Each round, g</w:t>
-      </w:r>
-      <w:r>
-        <w:t xml:space="preserve">ain an extra Main Action that can only be used to perform hacking or cyberspace related mental actions. </w:t>
-      </w:r>
-    </w:p>
-    <w:p>
-      <w:r>
-        <w:t>OBS find Cranial Jack, scrap deck. Får 8 program elements.</w:t>
-      </w:r>
-    </w:p>
-    <w:p>
-      <w:r>
-        <w:rPr>
-          <w:b/>
-          <w:bCs/>
-        </w:rPr>
-        <w:t xml:space="preserve">Edge 2: </w:t>
-      </w:r>
-      <w:r>
-        <w:rPr>
-          <w:i/>
-          <w:iCs/>
-        </w:rPr>
-        <w:t xml:space="preserve">Prodigy. </w:t>
-      </w:r>
-      <w:r>
-        <w:t>Your Intelligence score is 18 and gains a +3 instead of a +2.</w:t>
-      </w:r>
-    </w:p>
-    <w:p>
-      <w:r>
-        <w:rPr>
-          <w:b/>
-          <w:bCs/>
-        </w:rPr>
-        <w:lastRenderedPageBreak/>
-        <w:t xml:space="preserve">Focus 1: </w:t>
-      </w:r>
-      <w:r>
-        <w:rPr>
-          <w:i/>
-          <w:iCs/>
-        </w:rPr>
-        <w:t xml:space="preserve">Alert. </w:t>
-      </w:r>
-      <w:r>
-        <w:t>Cannot be surprised, nor target of Execution attack. Roll twice and take the highest result when rolling for initiative.</w:t>
-      </w:r>
-    </w:p>
-    <w:p/>
-    <w:p>
-      <w:pPr>
-        <w:pStyle w:val="Heading1"/>
-      </w:pPr>
-      <w:r>
-        <w:t>*Street artist*</w:t>
-      </w:r>
-    </w:p>
-    <w:p>
-      <w:pPr>
-        <w:pStyle w:val="Heading2"/>
-      </w:pPr>
-      <w:r>
-        <w:t xml:space="preserve">Background: </w:t>
-      </w:r>
-      <w:r>
-        <w:rPr>
-          <w:i/>
-          <w:iCs/>
-        </w:rPr>
-        <w:t>XXX</w:t>
-      </w:r>
-    </w:p>
-    <w:p>
-      <w:pPr>
-        <w:jc w:val="center"/>
-        <w:rPr>
-          <w:i/>
-          <w:iCs/>
-        </w:rPr>
-      </w:pPr>
-      <w:r>
-        <w:rPr>
-          <w:i/>
-          <w:iCs/>
-        </w:rPr>
-        <w:t>Insert background</w:t>
-      </w:r>
-    </w:p>
-    <w:p>
-      <w:r>
-        <w:rPr>
-          <w:b/>
-          <w:bCs/>
-        </w:rPr>
-        <w:t>Motivation</w:t>
-      </w:r>
-      <w:r>
-        <w:t xml:space="preserve">: </w:t>
-      </w:r>
-    </w:p>
-    <w:p>
-      <w:r>
-        <w:rPr>
-          <w:b/>
-          <w:bCs/>
-        </w:rPr>
-        <w:t>Weakness</w:t>
-      </w:r>
-      <w:r>
-        <w:t xml:space="preserve">: </w:t>
-      </w:r>
-    </w:p>
-    <w:p>
-      <w:pPr>
-        <w:pStyle w:val="Heading2"/>
-      </w:pPr>
-      <w:r>
-        <w:t>Abilities</w:t>
-      </w:r>
-    </w:p>
-    <w:p>
-      <w:r>
-        <w:rPr>
-          <w:b/>
-          <w:bCs/>
-        </w:rPr>
-        <w:t xml:space="preserve">Edge 1: </w:t>
-      </w:r>
-      <w:r>
-        <w:rPr>
-          <w:i/>
-          <w:iCs/>
-        </w:rPr>
-        <w:t>name</w:t>
-      </w:r>
-      <w:r>
-        <w:rPr>
-          <w:i/>
-          <w:iCs/>
-        </w:rPr>
-        <w:t xml:space="preserve">. </w:t>
-      </w:r>
-      <w:r>
-        <w:t>Description</w:t>
-      </w:r>
-    </w:p>
-    <w:p>
-      <w:r>
-        <w:rPr>
-          <w:b/>
-          <w:bCs/>
-        </w:rPr>
-        <w:t xml:space="preserve">Edge 2: </w:t>
-      </w:r>
-      <w:r>
-        <w:rPr>
-          <w:i/>
-          <w:iCs/>
-        </w:rPr>
-        <w:t>name</w:t>
-      </w:r>
-      <w:r>
-        <w:rPr>
-          <w:i/>
-          <w:iCs/>
-        </w:rPr>
-        <w:t xml:space="preserve">. </w:t>
-      </w:r>
-      <w:r>
-        <w:t>Description</w:t>
-      </w:r>
-    </w:p>
-    <w:p>
-      <w:r>
-        <w:rPr>
-          <w:b/>
-          <w:bCs/>
-        </w:rPr>
-        <w:t xml:space="preserve">Foci: </w:t>
-      </w:r>
-      <w:r>
-        <w:rPr>
-          <w:i/>
-          <w:iCs/>
-        </w:rPr>
-        <w:t xml:space="preserve">name. </w:t>
-      </w:r>
-      <w:r>
-        <w:t>Description</w:t>
-      </w:r>
-    </w:p>
-    <w:p>
-      <w:r>
-        <w:br w:type="page"/>
-      </w:r>
-    </w:p>
-    <w:p>
-      <w:pPr>
-        <w:pStyle w:val="Heading1"/>
-      </w:pPr>
-      <w:r>
         <w:rPr>
           <w:noProof/>
         </w:rPr>
         <w:lastRenderedPageBreak/>
         <w:drawing>
-          <wp:anchor distT="0" distB="0" distL="114300" distR="114300" simplePos="0" relativeHeight="251658240" behindDoc="0" locked="0" layoutInCell="1" allowOverlap="1" wp14:anchorId="28EAFF52" wp14:editId="3E70670F">
+          <wp:anchor distT="0" distB="0" distL="114300" distR="114300" simplePos="0" relativeHeight="251658240" behindDoc="0" locked="0" layoutInCell="1" allowOverlap="1" wp14:anchorId="28EAFF52" wp14:editId="702BD519">
             <wp:simplePos x="0" y="0"/>
-            <wp:positionH relativeFrom="column">
-              <wp:posOffset>3595254</wp:posOffset>
+            <wp:positionH relativeFrom="page">
+              <wp:posOffset>4775951</wp:posOffset>
             </wp:positionH>
             <wp:positionV relativeFrom="paragraph">
-              <wp:posOffset>577</wp:posOffset>
+              <wp:posOffset>404</wp:posOffset>
             </wp:positionV>
             <wp:extent cx="2465961" cy="4398818"/>
             <wp:effectExtent l="0" t="0" r="0" b="1905"/>
@@ -868,8 +894,13 @@
           </wp:anchor>
         </w:drawing>
       </w:r>
-      <w:r>
-        <w:t xml:space="preserve">Grel “The </w:t>
+      <w:proofErr w:type="spellStart"/>
+      <w:r>
+        <w:t>Grel</w:t>
+      </w:r>
+      <w:proofErr w:type="spellEnd"/>
+      <w:r>
+        <w:t xml:space="preserve"> “The </w:t>
       </w:r>
       <w:r>
         <w:t>Douchebag</w:t>
@@ -950,6 +981,7 @@
         </w:rPr>
         <w:t xml:space="preserve">the local </w:t>
       </w:r>
+      <w:proofErr w:type="spellStart"/>
       <w:r>
         <w:rPr>
           <w:i/>
@@ -957,6 +989,7 @@
         </w:rPr>
         <w:t>Chonker</w:t>
       </w:r>
+      <w:proofErr w:type="spellEnd"/>
       <w:r>
         <w:rPr>
           <w:i/>
@@ -1012,7 +1045,18 @@
         <w:t xml:space="preserve">: </w:t>
       </w:r>
       <w:r>
-        <w:t>Get free of from my Chonker gangster boss</w:t>
+        <w:t xml:space="preserve">Get free of from my </w:t>
+      </w:r>
+      <w:proofErr w:type="spellStart"/>
+      <w:r>
+        <w:t>Chonker</w:t>
+      </w:r>
+      <w:proofErr w:type="spellEnd"/>
+      <w:r>
+        <w:t xml:space="preserve"> gangster boss</w:t>
+      </w:r>
+      <w:r>
+        <w:t>’ grasp</w:t>
       </w:r>
       <w:r>
         <w:t>.</w:t>
@@ -1121,151 +1165,6 @@
       <w:r>
         <w:t>Shock damage of weapons treat all targets as if they were AC 10.</w:t>
       </w:r>
-    </w:p>
-    <w:p/>
-    <w:p>
-      <w:r>
-        <w:t>500$</w:t>
-      </w:r>
-    </w:p>
-    <w:p>
-      <w:pPr>
-        <w:pStyle w:val="ListParagraph"/>
-        <w:numPr>
-          <w:ilvl w:val="0"/>
-          <w:numId w:val="1"/>
-        </w:numPr>
-      </w:pPr>
-      <w:r>
-        <w:t>200$ Light pistol</w:t>
-      </w:r>
-    </w:p>
-    <w:p>
-      <w:pPr>
-        <w:pStyle w:val="ListParagraph"/>
-        <w:numPr>
-          <w:ilvl w:val="0"/>
-          <w:numId w:val="1"/>
-        </w:numPr>
-      </w:pPr>
-    </w:p>
-    <w:p>
-      <w:r>
-        <w:t>1000$</w:t>
-      </w:r>
-      <w:r>
-        <w:t>: Impact Jacket</w:t>
-      </w:r>
-    </w:p>
-    <w:p/>
-    <w:p>
-      <w:r>
-        <w:t>200.000</w:t>
-      </w:r>
-    </w:p>
-    <w:p>
-      <w:pPr>
-        <w:rPr>
-          <w:lang w:val="sv-SE"/>
-        </w:rPr>
-      </w:pPr>
-      <w:r>
-        <w:rPr>
-          <w:lang w:val="sv-SE"/>
-        </w:rPr>
-        <w:t>- 40k Iron Aegis Hand</w:t>
-      </w:r>
-    </w:p>
-    <w:p>
-      <w:pPr>
-        <w:rPr>
-          <w:lang w:val="sv-SE"/>
-        </w:rPr>
-      </w:pPr>
-      <w:r>
-        <w:rPr>
-          <w:lang w:val="sv-SE"/>
-        </w:rPr>
-        <w:t>- 25k B</w:t>
-      </w:r>
-      <w:r>
-        <w:rPr>
-          <w:lang w:val="sv-SE"/>
-        </w:rPr>
-        <w:t>ody Blades II</w:t>
-      </w:r>
-    </w:p>
-    <w:p>
-      <w:pPr>
-        <w:rPr>
-          <w:lang w:val="sv-SE"/>
-        </w:rPr>
-      </w:pPr>
-      <w:r>
-        <w:rPr>
-          <w:lang w:val="sv-SE"/>
-        </w:rPr>
-        <w:t>- 100k Enhanced Reflexes I</w:t>
-      </w:r>
-    </w:p>
-    <w:p>
-      <w:pPr>
-        <w:rPr>
-          <w:lang w:val="da-DK"/>
-        </w:rPr>
-      </w:pPr>
-      <w:r>
-        <w:rPr>
-          <w:lang w:val="da-DK"/>
-        </w:rPr>
-        <w:t>- 10k C</w:t>
-      </w:r>
-      <w:r>
-        <w:rPr>
-          <w:lang w:val="da-DK"/>
-        </w:rPr>
-        <w:t>ybereyes</w:t>
-      </w:r>
-    </w:p>
-    <w:p>
-      <w:pPr>
-        <w:rPr>
-          <w:lang w:val="da-DK"/>
-        </w:rPr>
-      </w:pPr>
-      <w:r>
-        <w:rPr>
-          <w:lang w:val="da-DK"/>
-        </w:rPr>
-        <w:t xml:space="preserve">- </w:t>
-      </w:r>
-      <w:r>
-        <w:rPr>
-          <w:lang w:val="da-DK"/>
-        </w:rPr>
-        <w:t xml:space="preserve">10k </w:t>
-      </w:r>
-      <w:r>
-        <w:rPr>
-          <w:lang w:val="da-DK"/>
-        </w:rPr>
-        <w:t>Eye mod: Imposter</w:t>
-      </w:r>
-    </w:p>
-    <w:p>
-      <w:r>
-        <w:t>- 5k Eye Mod/Low ligh</w:t>
-      </w:r>
-      <w:r>
-        <w:t>t vision</w:t>
-      </w:r>
-    </w:p>
-    <w:p>
-      <w:r>
-        <w:t>- 5k Eye Mod/Infrared vision</w:t>
-      </w:r>
-    </w:p>
-    <w:p>
       <w:r>
         <w:br w:type="page"/>
       </w:r>
@@ -1369,8 +1268,17 @@
           <w:i/>
           <w:iCs/>
         </w:rPr>
-        <w:t>XXX</w:t>
-      </w:r>
+        <w:t xml:space="preserve">Ex </w:t>
+      </w:r>
+      <w:proofErr w:type="spellStart"/>
+      <w:r>
+        <w:rPr>
+          <w:i/>
+          <w:iCs/>
+        </w:rPr>
+        <w:t>Corpo</w:t>
+      </w:r>
+      <w:proofErr w:type="spellEnd"/>
     </w:p>
     <w:p>
       <w:pPr>
@@ -1499,6 +1407,7 @@
         </w:rPr>
         <w:t>“</w:t>
       </w:r>
+      <w:proofErr w:type="spellStart"/>
       <w:r>
         <w:rPr>
           <w:i/>
@@ -1520,6 +1429,7 @@
         </w:rPr>
         <w:t>lette</w:t>
       </w:r>
+      <w:proofErr w:type="spellEnd"/>
       <w:r>
         <w:rPr>
           <w:i/>
@@ -1646,6 +1556,7 @@
         </w:rPr>
         <w:t>the abomination “</w:t>
       </w:r>
+      <w:proofErr w:type="spellStart"/>
       <w:r>
         <w:rPr>
           <w:i/>
@@ -1660,6 +1571,7 @@
         </w:rPr>
         <w:t>Looks</w:t>
       </w:r>
+      <w:proofErr w:type="spellEnd"/>
       <w:r>
         <w:rPr>
           <w:i/>
@@ -1831,22 +1743,22 @@
         </w:rPr>
         <w:lastRenderedPageBreak/>
         <w:drawing>
-          <wp:anchor distT="0" distB="0" distL="114300" distR="114300" simplePos="0" relativeHeight="251660288" behindDoc="0" locked="0" layoutInCell="1" allowOverlap="1" wp14:anchorId="00FA5F7E" wp14:editId="4D8EEF7B">
+          <wp:anchor distT="0" distB="0" distL="114300" distR="114300" simplePos="0" relativeHeight="251660288" behindDoc="0" locked="0" layoutInCell="1" allowOverlap="1" wp14:anchorId="00FA5F7E" wp14:editId="2077288C">
             <wp:simplePos x="0" y="0"/>
             <wp:positionH relativeFrom="column">
-              <wp:posOffset>2924175</wp:posOffset>
+              <wp:posOffset>3413760</wp:posOffset>
             </wp:positionH>
             <wp:positionV relativeFrom="paragraph">
-              <wp:posOffset>0</wp:posOffset>
+              <wp:posOffset>373380</wp:posOffset>
             </wp:positionV>
-            <wp:extent cx="3429000" cy="3429000"/>
-            <wp:effectExtent l="0" t="0" r="0" b="0"/>
+            <wp:extent cx="2948940" cy="2948940"/>
+            <wp:effectExtent l="0" t="0" r="3810" b="3810"/>
             <wp:wrapThrough wrapText="bothSides">
               <wp:wrapPolygon edited="0">
                 <wp:start x="0" y="0"/>
-                <wp:lineTo x="0" y="21480"/>
-                <wp:lineTo x="21480" y="21480"/>
-                <wp:lineTo x="21480" y="0"/>
+                <wp:lineTo x="0" y="21488"/>
+                <wp:lineTo x="21488" y="21488"/>
+                <wp:lineTo x="21488" y="0"/>
                 <wp:lineTo x="0" y="0"/>
               </wp:wrapPolygon>
             </wp:wrapThrough>
@@ -1879,7 +1791,7 @@
                   <pic:spPr bwMode="auto">
                     <a:xfrm>
                       <a:off x="0" y="0"/>
-                      <a:ext cx="3429000" cy="3429000"/>
+                      <a:ext cx="2948940" cy="2948940"/>
                     </a:xfrm>
                     <a:prstGeom prst="rect">
                       <a:avLst/>
@@ -1892,11 +1804,25 @@
                 </pic:pic>
               </a:graphicData>
             </a:graphic>
+            <wp14:sizeRelH relativeFrom="margin">
+              <wp14:pctWidth>0</wp14:pctWidth>
+            </wp14:sizeRelH>
+            <wp14:sizeRelV relativeFrom="margin">
+              <wp14:pctHeight>0</wp14:pctHeight>
+            </wp14:sizeRelV>
           </wp:anchor>
         </w:drawing>
       </w:r>
-      <w:r>
-        <w:t>Orc</w:t>
+      <w:proofErr w:type="spellStart"/>
+      <w:r>
+        <w:t>Vilax</w:t>
+      </w:r>
+      <w:r>
+        <w:t>i</w:t>
+      </w:r>
+      <w:proofErr w:type="spellEnd"/>
+      <w:r>
+        <w:t xml:space="preserve"> M1-4039</w:t>
       </w:r>
     </w:p>
     <w:p>
@@ -1911,7 +1837,7 @@
           <w:i/>
           <w:iCs/>
         </w:rPr>
-        <w:t>XXX</w:t>
+        <w:t>Corp Security</w:t>
       </w:r>
     </w:p>
     <w:p>
@@ -1927,7 +1853,112 @@
           <w:i/>
           <w:iCs/>
         </w:rPr>
-        <w:t>Insert background</w:t>
+        <w:t xml:space="preserve">Despite being more durable and </w:t>
+      </w:r>
+      <w:r>
+        <w:rPr>
+          <w:i/>
+          <w:iCs/>
+        </w:rPr>
+        <w:t xml:space="preserve">having </w:t>
+      </w:r>
+      <w:r>
+        <w:rPr>
+          <w:i/>
+          <w:iCs/>
+        </w:rPr>
+        <w:t xml:space="preserve">better </w:t>
+      </w:r>
+      <w:r>
+        <w:rPr>
+          <w:i/>
+          <w:iCs/>
+        </w:rPr>
+        <w:t xml:space="preserve">aim </w:t>
+      </w:r>
+      <w:r>
+        <w:rPr>
+          <w:i/>
+          <w:iCs/>
+        </w:rPr>
+        <w:t xml:space="preserve">than any of the other </w:t>
+      </w:r>
+      <w:r>
+        <w:rPr>
+          <w:i/>
+          <w:iCs/>
+        </w:rPr>
+        <w:t xml:space="preserve">on the team, they still did not accept you. Because you are different. Your greenish skin, long ears and large, fang-like teeth makes it clear to anyone that you are a Morlock. </w:t>
+      </w:r>
+      <w:r>
+        <w:rPr>
+          <w:i/>
+          <w:iCs/>
+        </w:rPr>
+        <w:t>You were made for your job, literally</w:t>
+      </w:r>
+      <w:r>
+        <w:rPr>
+          <w:i/>
+          <w:iCs/>
+        </w:rPr>
+        <w:t xml:space="preserve">, and you enjoyed it. </w:t>
+      </w:r>
+      <w:r>
+        <w:rPr>
+          <w:i/>
+          <w:iCs/>
+        </w:rPr>
+        <w:t>But in the end,</w:t>
+      </w:r>
+      <w:r>
+        <w:rPr>
+          <w:i/>
+          <w:iCs/>
+        </w:rPr>
+        <w:t xml:space="preserve"> the cries of</w:t>
+      </w:r>
+      <w:r>
+        <w:rPr>
+          <w:i/>
+          <w:iCs/>
+        </w:rPr>
+        <w:t xml:space="preserve"> those feeble, slow humans </w:t>
+      </w:r>
+      <w:r>
+        <w:rPr>
+          <w:i/>
+          <w:iCs/>
+        </w:rPr>
+        <w:t>were</w:t>
+      </w:r>
+      <w:r>
+        <w:rPr>
+          <w:i/>
+          <w:iCs/>
+        </w:rPr>
+        <w:t xml:space="preserve"> louder than your results, and as thus your boss moved you to another department</w:t>
+      </w:r>
+      <w:r>
+        <w:rPr>
+          <w:i/>
+          <w:iCs/>
+        </w:rPr>
+        <w:t xml:space="preserve">, only for history to repeat itself. </w:t>
+      </w:r>
+      <w:r>
+        <w:rPr>
+          <w:i/>
+          <w:iCs/>
+        </w:rPr>
+        <w:t>At first, you thought it was you, but now you known it’s the system. And if the system can’t handle you, you better find someone who appreciates your skill.</w:t>
+      </w:r>
+      <w:r>
+        <w:rPr>
+          <w:i/>
+          <w:iCs/>
+        </w:rPr>
+        <w:t xml:space="preserve"> Or so you tell yourself, for how could you otherwise sleep at night?</w:t>
       </w:r>
     </w:p>
     <w:p>
@@ -1941,6 +1972,14 @@
       <w:r>
         <w:t xml:space="preserve">: </w:t>
       </w:r>
+      <w:proofErr w:type="spellStart"/>
+      <w:r>
+        <w:t>Corpo</w:t>
+      </w:r>
+      <w:proofErr w:type="spellEnd"/>
+      <w:r>
+        <w:t xml:space="preserve"> society has rejected me, and I need to find somewhere to belong. </w:t>
+      </w:r>
     </w:p>
     <w:p>
       <w:r>
@@ -1952,6 +1991,36 @@
       </w:r>
       <w:r>
         <w:t xml:space="preserve">: </w:t>
+      </w:r>
+      <w:r>
+        <w:t>I</w:t>
+      </w:r>
+      <w:r>
+        <w:t xml:space="preserve"> </w:t>
+      </w:r>
+      <w:r>
+        <w:t>assume people think I’m lesser because of my looks</w:t>
+      </w:r>
+      <w:r>
+        <w:t xml:space="preserve">, and </w:t>
+      </w:r>
+      <w:r>
+        <w:t xml:space="preserve">feel a </w:t>
+      </w:r>
+      <w:r>
+        <w:t xml:space="preserve">constant need to </w:t>
+      </w:r>
+      <w:r>
+        <w:t>prove</w:t>
+      </w:r>
+      <w:r>
+        <w:t xml:space="preserve"> </w:t>
+      </w:r>
+      <w:r>
+        <w:t>my worth</w:t>
+      </w:r>
+      <w:r>
+        <w:t>.</w:t>
       </w:r>
     </w:p>
     <w:p>
@@ -1975,7 +2044,7 @@
           <w:i/>
           <w:iCs/>
         </w:rPr>
-        <w:t>name</w:t>
+        <w:t>Prodigy</w:t>
       </w:r>
       <w:r>
         <w:rPr>
@@ -1985,7 +2054,7 @@
         <w:t xml:space="preserve">. </w:t>
       </w:r>
       <w:r>
-        <w:t>Description</w:t>
+        <w:t>Your Dexterity score is 18 and the modifier +3.</w:t>
       </w:r>
     </w:p>
     <w:p>
@@ -2001,7 +2070,7 @@
           <w:i/>
           <w:iCs/>
         </w:rPr>
-        <w:t>name</w:t>
+        <w:t>Killing Blow</w:t>
       </w:r>
       <w:r>
         <w:rPr>
@@ -2011,7 +2080,10 @@
         <w:t xml:space="preserve">. </w:t>
       </w:r>
       <w:r>
-        <w:t>Description</w:t>
+        <w:t>Whenever you deal damage, you deal 1 additional</w:t>
+      </w:r>
+      <w:r>
+        <w:t>. All Trauma Die rolls gain +1.</w:t>
       </w:r>
     </w:p>
     <w:p>
@@ -2035,10 +2107,20 @@
           <w:i/>
           <w:iCs/>
         </w:rPr>
-        <w:t xml:space="preserve">name. </w:t>
-      </w:r>
-      <w:r>
-        <w:t xml:space="preserve">Description </w:t>
+        <w:t>Morlock</w:t>
+      </w:r>
+      <w:r>
+        <w:rPr>
+          <w:i/>
+          <w:iCs/>
+        </w:rPr>
+        <w:t xml:space="preserve">. </w:t>
+      </w:r>
+      <w:r>
+        <w:t>You are genetically engineered to be stronger and more durable, and can see in low light, though at the cost of being less smart than normal humans</w:t>
+      </w:r>
+      <w:r>
+        <w:t xml:space="preserve"> </w:t>
       </w:r>
       <w:r>
         <w:br w:type="page"/>
@@ -2127,8 +2209,13 @@
           </wp:anchor>
         </w:drawing>
       </w:r>
-      <w:r>
-        <w:t xml:space="preserve">Dr. </w:t>
+      <w:proofErr w:type="spellStart"/>
+      <w:r>
+        <w:t>Dr.</w:t>
+      </w:r>
+      <w:proofErr w:type="spellEnd"/>
+      <w:r>
+        <w:t xml:space="preserve"> </w:t>
       </w:r>
       <w:r>
         <w:t>Rakowitz</w:t>
@@ -2260,7 +2347,23 @@
           <w:i/>
           <w:iCs/>
         </w:rPr>
-        <w:t>to be killed off, so instead they went for his wife. At the next corpo event,</w:t>
+        <w:t xml:space="preserve">to be killed off, so instead they went for his wife. At the next </w:t>
+      </w:r>
+      <w:proofErr w:type="spellStart"/>
+      <w:r>
+        <w:rPr>
+          <w:i/>
+          <w:iCs/>
+        </w:rPr>
+        <w:t>corpo</w:t>
+      </w:r>
+      <w:proofErr w:type="spellEnd"/>
+      <w:r>
+        <w:rPr>
+          <w:i/>
+          <w:iCs/>
+        </w:rPr>
+        <w:t xml:space="preserve"> event,</w:t>
       </w:r>
       <w:r>
         <w:rPr>
@@ -2681,7 +2784,7 @@
         <w:t xml:space="preserve">. </w:t>
       </w:r>
       <w:r>
-        <w:t>Description</w:t>
+        <w:t>You gain the Healer focus.</w:t>
       </w:r>
     </w:p>
     <w:p>
@@ -2707,7 +2810,7 @@
         <w:t xml:space="preserve">. </w:t>
       </w:r>
       <w:r>
-        <w:t>Description</w:t>
+        <w:t>You start with extra cybernetics.</w:t>
       </w:r>
     </w:p>
     <w:p>
@@ -2732,6 +2835,7 @@
         </w:rPr>
         <w:t xml:space="preserve">: </w:t>
       </w:r>
+      <w:proofErr w:type="spellStart"/>
       <w:r>
         <w:rPr>
           <w:i/>
@@ -2739,6 +2843,7 @@
         </w:rPr>
         <w:t>Cyberdoc</w:t>
       </w:r>
+      <w:proofErr w:type="spellEnd"/>
       <w:r>
         <w:rPr>
           <w:i/>
@@ -2747,7 +2852,48 @@
         <w:t xml:space="preserve">. </w:t>
       </w:r>
       <w:r>
-        <w:t>Description</w:t>
+        <w:t>you can implant</w:t>
+      </w:r>
+      <w:r>
+        <w:t xml:space="preserve"> </w:t>
+      </w:r>
+      <w:proofErr w:type="spellStart"/>
+      <w:r>
+        <w:t>cyberware</w:t>
+      </w:r>
+      <w:proofErr w:type="spellEnd"/>
+      <w:r>
+        <w:t xml:space="preserve"> even if your Heal skill is level-0. You</w:t>
+      </w:r>
+      <w:r>
+        <w:t xml:space="preserve"> </w:t>
+      </w:r>
+      <w:r>
+        <w:t>gain a +2 bonus on all cyber implant surgery skill</w:t>
+      </w:r>
+      <w:r>
+        <w:t xml:space="preserve"> </w:t>
+      </w:r>
+      <w:r>
+        <w:t>checks. If you perform cyber maintenance for a</w:t>
+      </w:r>
+      <w:r>
+        <w:t xml:space="preserve"> </w:t>
+      </w:r>
+      <w:r>
+        <w:t>person, the delicacy of your adjustments decreases</w:t>
+      </w:r>
+      <w:r>
+        <w:t xml:space="preserve"> </w:t>
+      </w:r>
+      <w:r>
+        <w:t>the total System Strain cost of their implants by</w:t>
+      </w:r>
+      <w:r>
+        <w:t xml:space="preserve"> </w:t>
+      </w:r>
+      <w:r>
+        <w:t>one point until their next maintenance interval.</w:t>
       </w:r>
     </w:p>
     <w:p>
@@ -2766,197 +2912,38 @@
         <w:t>Healer</w:t>
       </w:r>
       <w:r>
-        <w:rPr>
-          <w:i/>
-          <w:iCs/>
-        </w:rPr>
-        <w:t xml:space="preserve">. </w:t>
-      </w:r>
-      <w:r>
-        <w:t>Description</w:t>
-      </w:r>
-    </w:p>
-    <w:p>
-      <w:r>
-        <w:t>Items:</w:t>
-      </w:r>
-    </w:p>
-    <w:p>
-      <w:pPr>
-        <w:pStyle w:val="ListParagraph"/>
-        <w:numPr>
-          <w:ilvl w:val="0"/>
-          <w:numId w:val="1"/>
-        </w:numPr>
-      </w:pPr>
-      <w:r>
-        <w:t>Cyberdoc kit</w:t>
+        <w:t>.</w:t>
       </w:r>
       <w:r>
         <w:t xml:space="preserve"> </w:t>
       </w:r>
       <w:r>
-        <w:rPr>
-          <w:i/>
-          <w:iCs/>
-        </w:rPr>
-        <w:t>fra Edge</w:t>
-      </w:r>
-    </w:p>
-    <w:p>
-      <w:pPr>
-        <w:pStyle w:val="ListParagraph"/>
-        <w:numPr>
-          <w:ilvl w:val="0"/>
-          <w:numId w:val="1"/>
-        </w:numPr>
-      </w:pPr>
-      <w:r>
-        <w:t>Ammo 50</w:t>
-      </w:r>
-    </w:p>
-    <w:p>
-      <w:pPr>
-        <w:pStyle w:val="ListParagraph"/>
-        <w:numPr>
-          <w:ilvl w:val="0"/>
-          <w:numId w:val="1"/>
-        </w:numPr>
-      </w:pPr>
-      <w:r>
-        <w:t>Medkit 100</w:t>
-      </w:r>
-    </w:p>
-    <w:p>
-      <w:pPr>
-        <w:pStyle w:val="ListParagraph"/>
-        <w:numPr>
-          <w:ilvl w:val="0"/>
-          <w:numId w:val="1"/>
-        </w:numPr>
-      </w:pPr>
-      <w:r>
-        <w:t>Street Leathers 250</w:t>
-      </w:r>
-    </w:p>
-    <w:p>
-      <w:pPr>
-        <w:pStyle w:val="ListParagraph"/>
-        <w:numPr>
-          <w:ilvl w:val="0"/>
-          <w:numId w:val="1"/>
-        </w:numPr>
-      </w:pPr>
-      <w:r>
-        <w:t>Knife 20</w:t>
-      </w:r>
-    </w:p>
-    <w:p>
-      <w:pPr>
-        <w:pStyle w:val="ListParagraph"/>
-        <w:numPr>
-          <w:ilvl w:val="0"/>
-          <w:numId w:val="1"/>
-        </w:numPr>
-      </w:pPr>
-      <w:r>
-        <w:t>Pharmaceuticals:</w:t>
-      </w:r>
-    </w:p>
-    <w:p>
-      <w:pPr>
-        <w:pStyle w:val="ListParagraph"/>
-        <w:numPr>
-          <w:ilvl w:val="1"/>
-          <w:numId w:val="1"/>
-        </w:numPr>
-      </w:pPr>
-      <w:r>
-        <w:t>4x Lurch 100</w:t>
-      </w:r>
-    </w:p>
-    <w:p>
-      <w:pPr>
-        <w:pStyle w:val="ListParagraph"/>
-        <w:numPr>
-          <w:ilvl w:val="1"/>
-          <w:numId w:val="1"/>
-        </w:numPr>
-      </w:pPr>
-      <w:r>
-        <w:t>2</w:t>
-      </w:r>
-      <w:r>
-        <w:t xml:space="preserve">x Avalanche </w:t>
-      </w:r>
-      <w:r>
-        <w:t>2</w:t>
-      </w:r>
-      <w:r>
-        <w:t>00</w:t>
-      </w:r>
-    </w:p>
-    <w:p>
-      <w:pPr>
-        <w:pStyle w:val="ListParagraph"/>
-        <w:numPr>
-          <w:ilvl w:val="1"/>
-          <w:numId w:val="1"/>
-        </w:numPr>
-      </w:pPr>
-      <w:r>
-        <w:t>1x Hellbender</w:t>
-      </w:r>
-      <w:r>
-        <w:t xml:space="preserve"> 100</w:t>
-      </w:r>
-    </w:p>
-    <w:p>
-      <w:pPr>
-        <w:pStyle w:val="ListParagraph"/>
-        <w:numPr>
-          <w:ilvl w:val="1"/>
-          <w:numId w:val="1"/>
-        </w:numPr>
-      </w:pPr>
-      <w:r>
-        <w:lastRenderedPageBreak/>
-        <w:t xml:space="preserve">3x </w:t>
-      </w:r>
-      <w:r>
-        <w:t>Trauma Patch</w:t>
-      </w:r>
-      <w:r>
-        <w:t xml:space="preserve"> 150</w:t>
-      </w:r>
-    </w:p>
-    <w:p>
-      <w:pPr>
-        <w:pStyle w:val="ListParagraph"/>
-        <w:numPr>
-          <w:ilvl w:val="1"/>
-          <w:numId w:val="1"/>
-        </w:numPr>
-      </w:pPr>
-      <w:r>
-        <w:t>1x Control-Delete 25</w:t>
-      </w:r>
-    </w:p>
-    <w:p>
-      <w:pPr>
-        <w:pStyle w:val="ListParagraph"/>
-      </w:pPr>
-    </w:p>
-    <w:p>
-      <w:pPr>
-        <w:pStyle w:val="ListParagraph"/>
-        <w:numPr>
-          <w:ilvl w:val="0"/>
-          <w:numId w:val="1"/>
-        </w:numPr>
-      </w:pPr>
-      <w:r>
-        <w:t>Semi-Auto shotgun 1k</w:t>
+        <w:t>You may attempt to</w:t>
+      </w:r>
+      <w:r>
+        <w:t xml:space="preserve"> </w:t>
+      </w:r>
+      <w:r>
+        <w:t>stabilize one mortally-wounded adjacent person</w:t>
+      </w:r>
+      <w:r>
+        <w:t xml:space="preserve"> </w:t>
+      </w:r>
+      <w:r>
+        <w:t>per round as an On Turn action. When rolling</w:t>
+      </w:r>
+      <w:r>
+        <w:t xml:space="preserve"> </w:t>
+      </w:r>
+      <w:r>
+        <w:t>Heal skill checks, roll 3d6 and drop the lowest die</w:t>
+      </w:r>
+      <w:r>
+        <w:rPr>
+          <w:i/>
+          <w:iCs/>
+        </w:rPr>
+        <w:t>.</w:t>
       </w:r>
     </w:p>
     <w:sectPr>

</xml_diff>